<commit_message>
load balancer notes added
</commit_message>
<xml_diff>
--- a/AWS/03.IPAddressing-VPCIntro - Copy.docx
+++ b/AWS/03.IPAddressing-VPCIntro - Copy.docx
@@ -476,10 +476,10 @@
         <w:t xml:space="preserve"> across the </w:t>
       </w:r>
       <w:r>
-        <w:t>all</w:t>
-      </w:r>
-      <w:r>
-        <w:t xml:space="preserve"> availability zones</w:t>
+        <w:t>all-availability</w:t>
+      </w:r>
+      <w:r>
+        <w:t xml:space="preserve"> zones</w:t>
       </w:r>
       <w:r>
         <w:t xml:space="preserve"> within the region</w:t>
@@ -2222,13 +2222,7 @@
         <w:t xml:space="preserve"> </w:t>
       </w:r>
       <w:r>
-        <w:t xml:space="preserve">– if the destination is </w:t>
-      </w:r>
-      <w:r>
-        <w:t>10.0.0.0/16</w:t>
-      </w:r>
-      <w:r>
-        <w:t xml:space="preserve"> then establish a communication internally.</w:t>
+        <w:t>– if the destination is 10.0.0.0/16 then establish a communication internally.</w:t>
       </w:r>
     </w:p>
     <w:p>
@@ -2259,7 +2253,13 @@
         <w:t xml:space="preserve"> </w:t>
       </w:r>
       <w:r>
-        <w:t>if the destination 0.0.0.0/16 then use the internet gateway route.</w:t>
+        <w:t>if the destination 0.0.0.0/</w:t>
+      </w:r>
+      <w:r>
+        <w:t>0</w:t>
+      </w:r>
+      <w:r>
+        <w:t xml:space="preserve"> then use the internet gateway route.</w:t>
       </w:r>
     </w:p>
     <w:p/>

</xml_diff>